<commit_message>
edited version of the website
</commit_message>
<xml_diff>
--- a/files/Требования и образец оформления.docx
+++ b/files/Требования и образец оформления.docx
@@ -8,17 +8,19 @@
         <w:ind w:firstLine="709"/>
         <w:jc w:val="center"/>
         <w:rPr>
-          <w:sz w:val="28"/>
-          <w:szCs w:val="28"/>
-        </w:rPr>
-      </w:pPr>
-      <w:r>
-        <w:rPr>
           <w:b/>
           <w:bCs/>
           <w:sz w:val="28"/>
           <w:szCs w:val="28"/>
         </w:rPr>
+      </w:pPr>
+      <w:r>
+        <w:rPr>
+          <w:b/>
+          <w:bCs/>
+          <w:sz w:val="28"/>
+          <w:szCs w:val="28"/>
+        </w:rPr>
         <w:t xml:space="preserve">Требования </w:t>
       </w:r>
       <w:bookmarkStart w:id="0" w:name="_Hlk155967633"/>
@@ -50,7 +52,453 @@
         <w:t xml:space="preserve"> конференции:</w:t>
       </w:r>
     </w:p>
+    <w:p>
+      <w:pPr>
+        <w:spacing w:line="360" w:lineRule="exact"/>
+        <w:ind w:firstLine="709"/>
+        <w:jc w:val="both"/>
+        <w:rPr>
+          <w:rStyle w:val="aa"/>
+          <w:i w:val="0"/>
+          <w:iCs w:val="0"/>
+          <w:color w:val="2C2D2E"/>
+          <w:sz w:val="28"/>
+          <w:szCs w:val="28"/>
+        </w:rPr>
+      </w:pPr>
+    </w:p>
     <w:bookmarkEnd w:id="0"/>
+    <w:p>
+      <w:pPr>
+        <w:ind w:firstLine="708"/>
+        <w:jc w:val="both"/>
+        <w:rPr>
+          <w:color w:val="2C2D2E"/>
+          <w:sz w:val="28"/>
+          <w:szCs w:val="28"/>
+        </w:rPr>
+      </w:pPr>
+      <w:r>
+        <w:rPr>
+          <w:rStyle w:val="aa"/>
+          <w:i w:val="0"/>
+          <w:iCs w:val="0"/>
+          <w:color w:val="2C2D2E"/>
+          <w:sz w:val="28"/>
+          <w:szCs w:val="28"/>
+        </w:rPr>
+        <w:t>К участию в конференции приглашаются ведущие ученые и практики, научно-педагогические работники, а также молодые исследователи, обучающиеся по программам бакалавриата, магистратуры и подготовки научных и научно-педагогических кадров в аспирантуре образовательных организаций высшего образования под научным руководством научно-педагогических работников.  К публикации принимаются</w:t>
+      </w:r>
+      <w:r>
+        <w:rPr>
+          <w:rStyle w:val="apple-converted-space"/>
+          <w:color w:val="2C2D2E"/>
+          <w:sz w:val="28"/>
+          <w:szCs w:val="28"/>
+        </w:rPr>
+        <w:t> </w:t>
+      </w:r>
+      <w:r>
+        <w:rPr>
+          <w:rStyle w:val="ab"/>
+          <w:color w:val="2C2D2E"/>
+          <w:sz w:val="28"/>
+          <w:szCs w:val="28"/>
+        </w:rPr>
+        <w:t>не более двух работ от одного участника</w:t>
+      </w:r>
+      <w:r>
+        <w:rPr>
+          <w:rStyle w:val="aa"/>
+          <w:i w:val="0"/>
+          <w:iCs w:val="0"/>
+          <w:color w:val="2C2D2E"/>
+          <w:sz w:val="28"/>
+          <w:szCs w:val="28"/>
+        </w:rPr>
+        <w:t>. Количество соавторов в статье –</w:t>
+      </w:r>
+      <w:r>
+        <w:rPr>
+          <w:rStyle w:val="apple-converted-space"/>
+          <w:color w:val="2C2D2E"/>
+          <w:sz w:val="28"/>
+          <w:szCs w:val="28"/>
+        </w:rPr>
+        <w:t> </w:t>
+      </w:r>
+      <w:r>
+        <w:rPr>
+          <w:rStyle w:val="ab"/>
+          <w:color w:val="2C2D2E"/>
+          <w:sz w:val="28"/>
+          <w:szCs w:val="28"/>
+        </w:rPr>
+        <w:t>не более 3-х</w:t>
+      </w:r>
+      <w:r>
+        <w:rPr>
+          <w:rStyle w:val="aa"/>
+          <w:i w:val="0"/>
+          <w:iCs w:val="0"/>
+          <w:color w:val="2C2D2E"/>
+          <w:sz w:val="28"/>
+          <w:szCs w:val="28"/>
+        </w:rPr>
+        <w:t>. Материалы конференции будут опубликованы в сборнике и переданы для индексации в РИНЦ. </w:t>
+      </w:r>
+      <w:r>
+        <w:rPr>
+          <w:rStyle w:val="apple-converted-space"/>
+          <w:color w:val="2C2D2E"/>
+          <w:sz w:val="28"/>
+          <w:szCs w:val="28"/>
+        </w:rPr>
+        <w:t> </w:t>
+      </w:r>
+    </w:p>
+    <w:p>
+      <w:pPr>
+        <w:ind w:firstLine="708"/>
+        <w:jc w:val="both"/>
+        <w:rPr>
+          <w:color w:val="2C2D2E"/>
+          <w:sz w:val="28"/>
+          <w:szCs w:val="28"/>
+        </w:rPr>
+      </w:pPr>
+      <w:r>
+        <w:rPr>
+          <w:rStyle w:val="aa"/>
+          <w:i w:val="0"/>
+          <w:iCs w:val="0"/>
+          <w:color w:val="2C2D2E"/>
+          <w:sz w:val="28"/>
+          <w:szCs w:val="28"/>
+        </w:rPr>
+        <w:t>Авторам отдельных публикаций будет рекомендована подготовка статей к публикации в журналах: «Вестник проектного управления» (</w:t>
+      </w:r>
+      <w:hyperlink r:id="rId7" w:history="1">
+        <w:r>
+          <w:rPr>
+            <w:rStyle w:val="a3"/>
+            <w:sz w:val="28"/>
+            <w:szCs w:val="28"/>
+          </w:rPr>
+          <w:t>https://vestnikpu.guu.ru</w:t>
+        </w:r>
+      </w:hyperlink>
+      <w:r>
+        <w:rPr>
+          <w:rStyle w:val="apple-converted-space"/>
+          <w:color w:val="2C2D2E"/>
+          <w:sz w:val="28"/>
+          <w:szCs w:val="28"/>
+        </w:rPr>
+        <w:t> </w:t>
+      </w:r>
+      <w:r>
+        <w:rPr>
+          <w:rStyle w:val="aa"/>
+          <w:i w:val="0"/>
+          <w:iCs w:val="0"/>
+          <w:color w:val="2C2D2E"/>
+          <w:sz w:val="28"/>
+          <w:szCs w:val="28"/>
+        </w:rPr>
+        <w:t>), «Вестник университета» (</w:t>
+      </w:r>
+      <w:hyperlink r:id="rId8" w:history="1">
+        <w:r>
+          <w:rPr>
+            <w:rStyle w:val="a3"/>
+            <w:sz w:val="28"/>
+            <w:szCs w:val="28"/>
+          </w:rPr>
+          <w:t>https://vestnik.guu.ru</w:t>
+        </w:r>
+      </w:hyperlink>
+      <w:r>
+        <w:rPr>
+          <w:rStyle w:val="apple-converted-space"/>
+          <w:color w:val="2C2D2E"/>
+          <w:sz w:val="28"/>
+          <w:szCs w:val="28"/>
+        </w:rPr>
+        <w:t> </w:t>
+      </w:r>
+      <w:r>
+        <w:rPr>
+          <w:rStyle w:val="aa"/>
+          <w:i w:val="0"/>
+          <w:iCs w:val="0"/>
+          <w:color w:val="2C2D2E"/>
+          <w:sz w:val="28"/>
+          <w:szCs w:val="28"/>
+        </w:rPr>
+        <w:t>) и «Управление» (</w:t>
+      </w:r>
+      <w:hyperlink r:id="rId9" w:history="1">
+        <w:r>
+          <w:rPr>
+            <w:rStyle w:val="a3"/>
+            <w:sz w:val="28"/>
+            <w:szCs w:val="28"/>
+          </w:rPr>
+          <w:t>https://upravlenie.guu.ru</w:t>
+        </w:r>
+      </w:hyperlink>
+      <w:r>
+        <w:rPr>
+          <w:rStyle w:val="apple-converted-space"/>
+          <w:color w:val="2C2D2E"/>
+          <w:sz w:val="28"/>
+          <w:szCs w:val="28"/>
+        </w:rPr>
+        <w:t> </w:t>
+      </w:r>
+      <w:r>
+        <w:rPr>
+          <w:rStyle w:val="aa"/>
+          <w:i w:val="0"/>
+          <w:iCs w:val="0"/>
+          <w:color w:val="2C2D2E"/>
+          <w:sz w:val="28"/>
+          <w:szCs w:val="28"/>
+        </w:rPr>
+        <w:t>) согласно требованиям журналов.</w:t>
+      </w:r>
+    </w:p>
+    <w:p>
+      <w:pPr>
+        <w:ind w:firstLine="708"/>
+        <w:jc w:val="both"/>
+        <w:rPr>
+          <w:color w:val="2C2D2E"/>
+          <w:sz w:val="28"/>
+          <w:szCs w:val="28"/>
+        </w:rPr>
+      </w:pPr>
+      <w:r>
+        <w:rPr>
+          <w:rStyle w:val="aa"/>
+          <w:i w:val="0"/>
+          <w:iCs w:val="0"/>
+          <w:color w:val="2C2D2E"/>
+          <w:sz w:val="28"/>
+          <w:szCs w:val="28"/>
+        </w:rPr>
+        <w:t>Формат конференции: смешанный (очное и заочное участие).</w:t>
+      </w:r>
+    </w:p>
+    <w:p>
+      <w:pPr>
+        <w:ind w:firstLine="708"/>
+        <w:jc w:val="both"/>
+        <w:rPr>
+          <w:color w:val="2C2D2E"/>
+          <w:sz w:val="28"/>
+          <w:szCs w:val="28"/>
+        </w:rPr>
+      </w:pPr>
+      <w:r>
+        <w:rPr>
+          <w:rStyle w:val="aa"/>
+          <w:i w:val="0"/>
+          <w:iCs w:val="0"/>
+          <w:color w:val="2C2D2E"/>
+          <w:sz w:val="28"/>
+          <w:szCs w:val="28"/>
+        </w:rPr>
+        <w:t>Рабочий язык конференции: русский.</w:t>
+      </w:r>
+    </w:p>
+    <w:p>
+      <w:pPr>
+        <w:ind w:firstLine="708"/>
+        <w:jc w:val="both"/>
+        <w:rPr>
+          <w:color w:val="2C2D2E"/>
+          <w:sz w:val="28"/>
+          <w:szCs w:val="28"/>
+        </w:rPr>
+      </w:pPr>
+      <w:r>
+        <w:rPr>
+          <w:rStyle w:val="aa"/>
+          <w:i w:val="0"/>
+          <w:iCs w:val="0"/>
+          <w:color w:val="2C2D2E"/>
+          <w:sz w:val="28"/>
+          <w:szCs w:val="28"/>
+        </w:rPr>
+        <w:t>Участие в конференции бесплатное.</w:t>
+      </w:r>
+      <w:r>
+        <w:rPr>
+          <w:rStyle w:val="apple-converted-space"/>
+          <w:color w:val="2C2D2E"/>
+          <w:sz w:val="28"/>
+          <w:szCs w:val="28"/>
+        </w:rPr>
+        <w:t> </w:t>
+      </w:r>
+    </w:p>
+    <w:p>
+      <w:pPr>
+        <w:ind w:firstLine="708"/>
+        <w:jc w:val="both"/>
+        <w:rPr>
+          <w:color w:val="2C2D2E"/>
+          <w:sz w:val="28"/>
+          <w:szCs w:val="28"/>
+        </w:rPr>
+      </w:pPr>
+      <w:r>
+        <w:rPr>
+          <w:rStyle w:val="aa"/>
+          <w:i w:val="0"/>
+          <w:iCs w:val="0"/>
+          <w:color w:val="2C2D2E"/>
+          <w:sz w:val="28"/>
+          <w:szCs w:val="28"/>
+        </w:rPr>
+        <w:t>Для участия в работе конференции</w:t>
+      </w:r>
+      <w:r>
+        <w:rPr>
+          <w:rStyle w:val="apple-converted-space"/>
+          <w:b/>
+          <w:bCs/>
+          <w:color w:val="2C2D2E"/>
+          <w:sz w:val="28"/>
+          <w:szCs w:val="28"/>
+        </w:rPr>
+        <w:t> </w:t>
+      </w:r>
+      <w:r>
+        <w:rPr>
+          <w:rStyle w:val="ab"/>
+          <w:color w:val="2C2D2E"/>
+          <w:sz w:val="28"/>
+          <w:szCs w:val="28"/>
+        </w:rPr>
+        <w:t>в качестве спикера</w:t>
+      </w:r>
+      <w:r>
+        <w:rPr>
+          <w:rStyle w:val="apple-converted-space"/>
+          <w:b/>
+          <w:bCs/>
+          <w:color w:val="2C2D2E"/>
+          <w:sz w:val="28"/>
+          <w:szCs w:val="28"/>
+        </w:rPr>
+        <w:t> </w:t>
+      </w:r>
+      <w:r>
+        <w:rPr>
+          <w:rStyle w:val="aa"/>
+          <w:i w:val="0"/>
+          <w:iCs w:val="0"/>
+          <w:color w:val="2C2D2E"/>
+          <w:sz w:val="28"/>
+          <w:szCs w:val="28"/>
+        </w:rPr>
+        <w:t xml:space="preserve">необходимо до 18:00 </w:t>
+      </w:r>
+      <w:proofErr w:type="spellStart"/>
+      <w:r>
+        <w:rPr>
+          <w:rStyle w:val="aa"/>
+          <w:i w:val="0"/>
+          <w:iCs w:val="0"/>
+          <w:color w:val="2C2D2E"/>
+          <w:sz w:val="28"/>
+          <w:szCs w:val="28"/>
+        </w:rPr>
+        <w:t>мск</w:t>
+      </w:r>
+      <w:proofErr w:type="spellEnd"/>
+      <w:r>
+        <w:rPr>
+          <w:rStyle w:val="aa"/>
+          <w:i w:val="0"/>
+          <w:iCs w:val="0"/>
+          <w:color w:val="2C2D2E"/>
+          <w:sz w:val="28"/>
+          <w:szCs w:val="28"/>
+        </w:rPr>
+        <w:t xml:space="preserve"> 10 ноября 2025 г. включительно зарегистрироваться, отправив материалы в формате MS Word на электронную почту: research@pmalliance.ru. </w:t>
+      </w:r>
+    </w:p>
+    <w:p>
+      <w:pPr>
+        <w:jc w:val="both"/>
+        <w:rPr>
+          <w:color w:val="2C2D2E"/>
+          <w:sz w:val="28"/>
+          <w:szCs w:val="28"/>
+        </w:rPr>
+      </w:pPr>
+      <w:r>
+        <w:rPr>
+          <w:rStyle w:val="aa"/>
+          <w:i w:val="0"/>
+          <w:iCs w:val="0"/>
+          <w:color w:val="2C2D2E"/>
+          <w:sz w:val="28"/>
+          <w:szCs w:val="28"/>
+        </w:rPr>
+        <w:t xml:space="preserve">Материалы, поступившие после 18:00 </w:t>
+      </w:r>
+      <w:proofErr w:type="spellStart"/>
+      <w:r>
+        <w:rPr>
+          <w:rStyle w:val="aa"/>
+          <w:i w:val="0"/>
+          <w:iCs w:val="0"/>
+          <w:color w:val="2C2D2E"/>
+          <w:sz w:val="28"/>
+          <w:szCs w:val="28"/>
+        </w:rPr>
+        <w:t>мск</w:t>
+      </w:r>
+      <w:proofErr w:type="spellEnd"/>
+      <w:r>
+        <w:rPr>
+          <w:rStyle w:val="aa"/>
+          <w:i w:val="0"/>
+          <w:iCs w:val="0"/>
+          <w:color w:val="2C2D2E"/>
+          <w:sz w:val="28"/>
+          <w:szCs w:val="28"/>
+        </w:rPr>
+        <w:t xml:space="preserve"> 10 ноября 2025 г. не принимаются и не рассматриваются. </w:t>
+      </w:r>
+    </w:p>
+    <w:p>
+      <w:pPr>
+        <w:ind w:firstLine="709"/>
+        <w:jc w:val="both"/>
+        <w:rPr>
+          <w:color w:val="2C2D2E"/>
+          <w:sz w:val="28"/>
+          <w:szCs w:val="28"/>
+        </w:rPr>
+      </w:pPr>
+      <w:r>
+        <w:rPr>
+          <w:rStyle w:val="aa"/>
+          <w:i w:val="0"/>
+          <w:iCs w:val="0"/>
+          <w:color w:val="2C2D2E"/>
+          <w:sz w:val="28"/>
+          <w:szCs w:val="28"/>
+        </w:rPr>
+        <w:t>Название файла со статьей должно содержать фамилию всех авторов и слово «статья». </w:t>
+      </w:r>
+    </w:p>
     <w:p>
       <w:pPr>
         <w:pStyle w:val="a7"/>
@@ -424,6 +872,7 @@
           <w:szCs w:val="28"/>
           <w:lang w:eastAsia="en-US"/>
         </w:rPr>
+        <w:lastRenderedPageBreak/>
         <w:t xml:space="preserve">Инициалы и фамилия автора (авторов) должны быть напечатаны в правом верхнем углу строчными буквами курсивом, организация (аббревиатурой) </w:t>
       </w:r>
       <w:r>
@@ -804,18 +1253,7 @@
           <w:szCs w:val="28"/>
           <w:lang w:eastAsia="en-US"/>
         </w:rPr>
-        <w:t xml:space="preserve">В случае если </w:t>
-      </w:r>
-      <w:r>
-        <w:rPr>
-          <w:rFonts w:eastAsia="Calibri"/>
-          <w:bCs/>
-          <w:sz w:val="28"/>
-          <w:szCs w:val="28"/>
-          <w:lang w:eastAsia="en-US"/>
-        </w:rPr>
-        <w:lastRenderedPageBreak/>
-        <w:t>доработанные статьи также будут содержать более 25% заимствований, автору будет отказано в приеме статьи, и сертификат участника конференции выдан не будет.</w:t>
+        <w:t>В случае если доработанные статьи также будут содержать более 25% заимствований, автору будет отказано в приеме статьи, и сертификат участника конференции выдан не будет.</w:t>
       </w:r>
     </w:p>
     <w:p>
@@ -906,6 +1344,40 @@
           <w:szCs w:val="28"/>
         </w:rPr>
         <w:t>Гостиницей, железнодорожными и авиабилетами ГУУ не обеспечивает.</w:t>
+      </w:r>
+    </w:p>
+    <w:p>
+      <w:pPr>
+        <w:ind w:firstLine="709"/>
+        <w:jc w:val="both"/>
+        <w:rPr>
+          <w:sz w:val="28"/>
+          <w:szCs w:val="28"/>
+        </w:rPr>
+      </w:pPr>
+      <w:r>
+        <w:rPr>
+          <w:sz w:val="28"/>
+          <w:szCs w:val="28"/>
+        </w:rPr>
+        <w:t xml:space="preserve">Контакты для справочной информации: Фомина Юлия Андреевна, </w:t>
+      </w:r>
+      <w:hyperlink r:id="rId10" w:history="1">
+        <w:r>
+          <w:rPr>
+            <w:rStyle w:val="a3"/>
+            <w:sz w:val="28"/>
+            <w:szCs w:val="28"/>
+          </w:rPr>
+          <w:t>research@pmalliance.ru</w:t>
+        </w:r>
+      </w:hyperlink>
+      <w:r>
+        <w:rPr>
+          <w:sz w:val="28"/>
+          <w:szCs w:val="28"/>
+        </w:rPr>
+        <w:t xml:space="preserve"> </w:t>
       </w:r>
     </w:p>
     <w:p>
@@ -1838,9 +2310,9 @@
       </w:r>
     </w:p>
     <w:sectPr>
-      <w:headerReference w:type="even" r:id="rId7"/>
-      <w:headerReference w:type="default" r:id="rId8"/>
-      <w:headerReference w:type="first" r:id="rId9"/>
+      <w:headerReference w:type="even" r:id="rId11"/>
+      <w:headerReference w:type="default" r:id="rId12"/>
+      <w:headerReference w:type="first" r:id="rId13"/>
       <w:pgSz w:w="11906" w:h="16838"/>
       <w:pgMar w:top="1134" w:right="1134" w:bottom="1134" w:left="1134" w:header="709" w:footer="709" w:gutter="0"/>
       <w:pgNumType w:start="1"/>
@@ -1957,17 +2429,16 @@
   <w:p>
     <w:pPr>
       <w:pStyle w:val="a4"/>
+    </w:pPr>
+  </w:p>
+  <w:p>
+    <w:pPr>
+      <w:pStyle w:val="a4"/>
       <w:jc w:val="right"/>
       <w:rPr>
         <w:color w:val="FF0000"/>
       </w:rPr>
     </w:pPr>
-    <w:r>
-      <w:rPr>
-        <w:color w:val="FF0000"/>
-      </w:rPr>
-      <w:t>ПРОЕКТ ПРИКАЗА</w:t>
-    </w:r>
   </w:p>
 </w:hdr>
 </file>
@@ -2760,6 +3231,45 @@
       <w14:ligatures w14:val="none"/>
     </w:rPr>
   </w:style>
+  <w:style w:type="character" w:styleId="aa">
+    <w:name w:val="Emphasis"/>
+    <w:basedOn w:val="a0"/>
+    <w:uiPriority w:val="20"/>
+    <w:qFormat/>
+    <w:rsid w:val="00DE1445"/>
+    <w:rPr>
+      <w:i/>
+      <w:iCs/>
+    </w:rPr>
+  </w:style>
+  <w:style w:type="character" w:customStyle="1" w:styleId="apple-converted-space">
+    <w:name w:val="apple-converted-space"/>
+    <w:basedOn w:val="a0"/>
+    <w:rsid w:val="00DE1445"/>
+  </w:style>
+  <w:style w:type="character" w:styleId="ab">
+    <w:name w:val="Strong"/>
+    <w:basedOn w:val="a0"/>
+    <w:uiPriority w:val="22"/>
+    <w:qFormat/>
+    <w:rsid w:val="00DE1445"/>
+    <w:rPr>
+      <w:b/>
+      <w:bCs/>
+    </w:rPr>
+  </w:style>
+  <w:style w:type="character" w:styleId="ac">
+    <w:name w:val="Unresolved Mention"/>
+    <w:basedOn w:val="a0"/>
+    <w:uiPriority w:val="99"/>
+    <w:semiHidden/>
+    <w:unhideWhenUsed/>
+    <w:rsid w:val="00EE7B15"/>
+    <w:rPr>
+      <w:color w:val="605E5C"/>
+      <w:shd w:val="clear" w:color="auto" w:fill="E1DFDD"/>
+    </w:rPr>
+  </w:style>
 </w:styles>
 </file>
 

</xml_diff>